<commit_message>
decanonicalize and repurpose as portfolio
</commit_message>
<xml_diff>
--- a/generating_documents/Pubs_and_Pres.docx
+++ b/generating_documents/Pubs_and_Pres.docx
@@ -87,73 +87,7 @@
         <w:rPr>
           <w:rFonts w:cs="Tahoma" w:ascii="Tahoma" w:hAnsi="Tahoma"/>
         </w:rPr>
-        <w:t xml:space="preserve">Sultana, </w:t>
-      </w:r>
-      <w:r>
-        <w:rPr>
-          <w:rFonts w:cs="Tahoma" w:ascii="Tahoma" w:hAnsi="Tahoma"/>
-        </w:rPr>
-        <w:t xml:space="preserve">T.; </w:t>
-      </w:r>
-      <w:r>
-        <w:rPr>
-          <w:rFonts w:cs="Tahoma" w:ascii="Tahoma" w:hAnsi="Tahoma"/>
-        </w:rPr>
-        <w:t xml:space="preserve">Morgan, </w:t>
-      </w:r>
-      <w:r>
-        <w:rPr>
-          <w:rFonts w:cs="Tahoma" w:ascii="Tahoma" w:hAnsi="Tahoma"/>
-        </w:rPr>
-        <w:t xml:space="preserve">D.M.; </w:t>
-      </w:r>
-      <w:r>
-        <w:rPr>
-          <w:rFonts w:cs="Tahoma" w:ascii="Tahoma" w:hAnsi="Tahoma"/>
-        </w:rPr>
-        <w:t xml:space="preserve">Jernberg, </w:t>
-      </w:r>
-      <w:r>
-        <w:rPr>
-          <w:rFonts w:cs="Tahoma" w:ascii="Tahoma" w:hAnsi="Tahoma"/>
-        </w:rPr>
-        <w:t xml:space="preserve">B.D.; </w:t>
-      </w:r>
-      <w:r>
-        <w:rPr>
-          <w:rFonts w:cs="Tahoma" w:ascii="Tahoma" w:hAnsi="Tahoma"/>
-        </w:rPr>
-        <w:t xml:space="preserve">Zak, </w:t>
-      </w:r>
-      <w:r>
-        <w:rPr>
-          <w:rFonts w:cs="Tahoma" w:ascii="Tahoma" w:hAnsi="Tahoma"/>
-        </w:rPr>
-        <w:t xml:space="preserve">P.; </w:t>
-      </w:r>
-      <w:r>
-        <w:rPr>
-          <w:rFonts w:cs="Tahoma" w:ascii="Tahoma" w:hAnsi="Tahoma"/>
-        </w:rPr>
-        <w:t xml:space="preserve">Sinha, </w:t>
-      </w:r>
-      <w:r>
-        <w:rPr>
-          <w:rFonts w:cs="Tahoma" w:ascii="Tahoma" w:hAnsi="Tahoma"/>
-        </w:rPr>
-        <w:t xml:space="preserve">S.C.; </w:t>
-      </w:r>
-      <w:r>
-        <w:rPr>
-          <w:rFonts w:cs="Tahoma" w:ascii="Tahoma" w:hAnsi="Tahoma"/>
-        </w:rPr>
-        <w:t xml:space="preserve">Colbert, </w:t>
-      </w:r>
-      <w:r>
-        <w:rPr>
-          <w:rFonts w:cs="Tahoma" w:ascii="Tahoma" w:hAnsi="Tahoma"/>
-        </w:rPr>
-        <w:t xml:space="preserve">C.L. </w:t>
+        <w:t xml:space="preserve">Sultana, T.; Morgan, D.M.; Jernberg, B.D.; Zak, P.; Sinha, S.C.; Colbert, C.L. </w:t>
       </w:r>
       <w:r>
         <w:rPr>
@@ -191,7 +125,9 @@
         </w:rPr>
       </w:pPr>
       <w:r>
-        <w:rPr/>
+        <w:rPr>
+          <w:rFonts w:cs="Tahoma" w:ascii="Tahoma" w:hAnsi="Tahoma"/>
+        </w:rPr>
       </w:r>
     </w:p>
     <w:p>
@@ -1987,6 +1923,7 @@
     <w:qFormat/>
     <w:pPr>
       <w:widowControl/>
+      <w:suppressAutoHyphens w:val="true"/>
       <w:bidi w:val="0"/>
       <w:spacing w:before="0" w:after="0"/>
       <w:jc w:val="left"/>
@@ -2167,12 +2104,13 @@
     <w:rsid w:val="00e1325c"/>
     <w:pPr>
       <w:widowControl/>
+      <w:suppressAutoHyphens w:val="true"/>
       <w:bidi w:val="0"/>
       <w:spacing w:before="0" w:after="0"/>
       <w:jc w:val="left"/>
     </w:pPr>
     <w:rPr>
-      <w:rFonts w:ascii="Arial" w:hAnsi="Arial" w:cs="Arial" w:eastAsia="Calibri" w:eastAsiaTheme="minorHAnsi"/>
+      <w:rFonts w:ascii="Arial" w:hAnsi="Arial" w:eastAsia="Calibri" w:cs="Arial" w:eastAsiaTheme="minorHAnsi"/>
       <w:color w:val="auto"/>
       <w:kern w:val="0"/>
       <w:sz w:val="22"/>

</xml_diff>